<commit_message>
till plan for requirement elicitations
</commit_message>
<xml_diff>
--- a/Proforma3.docx
+++ b/Proforma3.docx
@@ -328,7 +328,43 @@
         <w:rPr>
           <w:rFonts w:ascii="Courier New" w:hAnsi="Courier New" w:cs="Courier New"/>
         </w:rPr>
-        <w:t>One of the biggest downsides of today's android device is the way they utilize power. The maximum battery drain that a stock android device provides is usually less than the optimum or potential battery drain that the device can provide and we have opted this as the theme of our project. We propose to build a customized version of the android system(similar to an operating system) that has a longer battery drain and utilizes memory more efficiently.</w:t>
+        <w:t xml:space="preserve">One of the biggest downsides of today's android device is the way they utilize power. The maximum battery drain that a stock android device provides is usually less than the optimum or potential battery drain that the device can provide and we have opted this as the theme of our project. We propose to build a customized version of the android system(similar to an operating system) that has a longer battery drain and utilizes memory more </w:t>
+      </w:r>
+      <w:r>
+        <w:rPr>
+          <w:rFonts w:ascii="Courier New" w:hAnsi="Courier New" w:cs="Courier New"/>
+        </w:rPr>
+        <w:t>efficiently. In</w:t>
+      </w:r>
+      <w:r>
+        <w:rPr>
+          <w:rFonts w:ascii="Courier New" w:hAnsi="Courier New" w:cs="Courier New"/>
+        </w:rPr>
+        <w:t xml:space="preserve"> the process we also plan on </w:t>
+      </w:r>
+      <w:r>
+        <w:rPr>
+          <w:rFonts w:ascii="Courier New" w:hAnsi="Courier New" w:cs="Courier New"/>
+        </w:rPr>
+        <w:t>adding</w:t>
+      </w:r>
+      <w:r>
+        <w:rPr>
+          <w:rFonts w:ascii="Courier New" w:hAnsi="Courier New" w:cs="Courier New"/>
+        </w:rPr>
+        <w:t xml:space="preserve"> support to the </w:t>
+      </w:r>
+      <w:r>
+        <w:rPr>
+          <w:rFonts w:ascii="Courier New" w:hAnsi="Courier New" w:cs="Courier New"/>
+        </w:rPr>
+        <w:t>Malayalam</w:t>
+      </w:r>
+      <w:r>
+        <w:rPr>
+          <w:rFonts w:ascii="Courier New" w:hAnsi="Courier New" w:cs="Courier New"/>
+        </w:rPr>
+        <w:t xml:space="preserve"> Language for the android Device.</w:t>
       </w:r>
     </w:p>
     <w:p>
@@ -422,7 +458,13 @@
         <w:rPr>
           <w:rFonts w:ascii="Courier New" w:hAnsi="Courier New" w:cs="Courier New"/>
         </w:rPr>
-        <w:t>mum possible battery drain.</w:t>
+        <w:t xml:space="preserve">mum possible battery </w:t>
+      </w:r>
+      <w:r>
+        <w:rPr>
+          <w:rFonts w:ascii="Courier New" w:hAnsi="Courier New" w:cs="Courier New"/>
+        </w:rPr>
+        <w:t>drain. In building the android system from the source code the necessary support for Malayalam Language can also be given.</w:t>
       </w:r>
     </w:p>
     <w:p>
@@ -435,6 +477,26 @@
           <w:rFonts w:ascii="Courier New" w:hAnsi="Courier New" w:cs="Courier New"/>
         </w:rPr>
       </w:pPr>
+      <w:r>
+        <w:rPr>
+          <w:rFonts w:ascii="Courier New" w:hAnsi="Courier New" w:cs="Courier New"/>
+        </w:rPr>
+        <w:t xml:space="preserve">The implementation of the proposed Android Software will be done on the HTC Wildfire </w:t>
+      </w:r>
+      <w:proofErr w:type="spellStart"/>
+      <w:r>
+        <w:rPr>
+          <w:rFonts w:ascii="Courier New" w:hAnsi="Courier New" w:cs="Courier New"/>
+        </w:rPr>
+        <w:t>smartphone.The</w:t>
+      </w:r>
+      <w:proofErr w:type="spellEnd"/>
+      <w:r>
+        <w:rPr>
+          <w:rFonts w:ascii="Courier New" w:hAnsi="Courier New" w:cs="Courier New"/>
+        </w:rPr>
+        <w:t xml:space="preserve"> software can be ported into any other Android Smartphone having the required hardware capabilities with only some minor changes.</w:t>
+      </w:r>
     </w:p>
     <w:p>
       <w:pPr>
@@ -515,6 +577,110 @@
     </w:p>
     <w:p>
       <w:pPr>
+        <w:pStyle w:val="PlainText"/>
+        <w:rPr>
+          <w:rFonts w:ascii="Courier New" w:hAnsi="Courier New" w:cs="Courier New"/>
+        </w:rPr>
+      </w:pPr>
+      <w:r>
+        <w:rPr>
+          <w:rFonts w:ascii="Courier New" w:hAnsi="Courier New" w:cs="Courier New"/>
+        </w:rPr>
+        <w:t xml:space="preserve">The proposed changes </w:t>
+      </w:r>
+      <w:r>
+        <w:rPr>
+          <w:rFonts w:ascii="Courier New" w:hAnsi="Courier New" w:cs="Courier New"/>
+        </w:rPr>
+        <w:t>can</w:t>
+      </w:r>
+      <w:r>
+        <w:rPr>
+          <w:rFonts w:ascii="Courier New" w:hAnsi="Courier New" w:cs="Courier New"/>
+        </w:rPr>
+        <w:t xml:space="preserve"> be </w:t>
+      </w:r>
+      <w:r>
+        <w:rPr>
+          <w:rFonts w:ascii="Courier New" w:hAnsi="Courier New" w:cs="Courier New"/>
+        </w:rPr>
+        <w:t>implemented</w:t>
+      </w:r>
+      <w:r>
+        <w:rPr>
+          <w:rFonts w:ascii="Courier New" w:hAnsi="Courier New" w:cs="Courier New"/>
+        </w:rPr>
+        <w:t xml:space="preserve"> on the Android System.</w:t>
+      </w:r>
+    </w:p>
+    <w:p>
+      <w:pPr>
+        <w:pStyle w:val="PlainText"/>
+        <w:rPr>
+          <w:rFonts w:ascii="Courier New" w:hAnsi="Courier New" w:cs="Courier New"/>
+        </w:rPr>
+      </w:pPr>
+    </w:p>
+    <w:p>
+      <w:pPr>
+        <w:pStyle w:val="PlainText"/>
+        <w:rPr>
+          <w:rFonts w:ascii="Arial Black" w:hAnsi="Arial Black" w:cs="Courier New"/>
+          <w:b/>
+          <w:sz w:val="28"/>
+          <w:szCs w:val="28"/>
+          <w:u w:val="single"/>
+        </w:rPr>
+      </w:pPr>
+    </w:p>
+    <w:p>
+      <w:pPr>
+        <w:pStyle w:val="PlainText"/>
+        <w:rPr>
+          <w:rFonts w:ascii="Arial Black" w:hAnsi="Arial Black" w:cs="Courier New"/>
+          <w:b/>
+          <w:sz w:val="28"/>
+          <w:szCs w:val="28"/>
+          <w:u w:val="single"/>
+        </w:rPr>
+      </w:pPr>
+    </w:p>
+    <w:p>
+      <w:pPr>
+        <w:pStyle w:val="PlainText"/>
+        <w:rPr>
+          <w:rFonts w:ascii="Arial Black" w:hAnsi="Arial Black" w:cs="Courier New"/>
+          <w:b/>
+          <w:sz w:val="28"/>
+          <w:szCs w:val="28"/>
+          <w:u w:val="single"/>
+        </w:rPr>
+      </w:pPr>
+    </w:p>
+    <w:p>
+      <w:pPr>
+        <w:pStyle w:val="PlainText"/>
+        <w:rPr>
+          <w:rFonts w:ascii="Arial Black" w:hAnsi="Arial Black" w:cs="Courier New"/>
+          <w:b/>
+          <w:sz w:val="28"/>
+          <w:szCs w:val="28"/>
+          <w:u w:val="single"/>
+        </w:rPr>
+      </w:pPr>
+      <w:r>
+        <w:rPr>
+          <w:rFonts w:ascii="Arial Black" w:hAnsi="Arial Black" w:cs="Courier New"/>
+          <w:b/>
+          <w:sz w:val="28"/>
+          <w:szCs w:val="28"/>
+          <w:u w:val="single"/>
+        </w:rPr>
+        <w:t>6.MODEL</w:t>
+      </w:r>
+    </w:p>
+    <w:p>
+      <w:pPr>
         <w:autoSpaceDE w:val="0"/>
         <w:autoSpaceDN w:val="0"/>
         <w:adjustRightInd w:val="0"/>
@@ -523,87 +689,6 @@
           <w:rFonts w:ascii="Courier New" w:hAnsi="Courier New" w:cs="Courier New"/>
         </w:rPr>
       </w:pPr>
-      <w:r>
-        <w:rPr>
-          <w:rFonts w:ascii="Courier New" w:hAnsi="Courier New" w:cs="Courier New"/>
-        </w:rPr>
-        <w:t xml:space="preserve">The required hardware specifications for the proposed android software is met by the Aakash tablet and the building of the ROM is found </w:t>
-      </w:r>
-      <w:r>
-        <w:rPr>
-          <w:rFonts w:ascii="Courier New" w:hAnsi="Courier New" w:cs="Courier New"/>
-        </w:rPr>
-        <w:t>feasible. We</w:t>
-      </w:r>
-      <w:r>
-        <w:rPr>
-          <w:rFonts w:ascii="Courier New" w:hAnsi="Courier New" w:cs="Courier New"/>
-        </w:rPr>
-        <w:t xml:space="preserve"> have found it feasible to implement the different kernel changes and tweaks proposed on the Aakash tablet as it satisfies the hardware specifications.</w:t>
-      </w:r>
-    </w:p>
-    <w:p>
-      <w:pPr>
-        <w:pStyle w:val="PlainText"/>
-        <w:rPr>
-          <w:rFonts w:ascii="Courier New" w:hAnsi="Courier New" w:cs="Courier New"/>
-        </w:rPr>
-      </w:pPr>
-    </w:p>
-    <w:p>
-      <w:pPr>
-        <w:pStyle w:val="PlainText"/>
-        <w:rPr>
-          <w:rFonts w:ascii="Courier New" w:hAnsi="Courier New" w:cs="Courier New"/>
-        </w:rPr>
-      </w:pPr>
-    </w:p>
-    <w:p>
-      <w:pPr>
-        <w:pStyle w:val="PlainText"/>
-        <w:rPr>
-          <w:rFonts w:ascii="Arial Black" w:hAnsi="Arial Black" w:cs="Courier New"/>
-          <w:b/>
-          <w:sz w:val="28"/>
-          <w:szCs w:val="28"/>
-          <w:u w:val="single"/>
-        </w:rPr>
-      </w:pPr>
-    </w:p>
-    <w:p>
-      <w:pPr>
-        <w:pStyle w:val="PlainText"/>
-        <w:rPr>
-          <w:rFonts w:ascii="Arial Black" w:hAnsi="Arial Black" w:cs="Courier New"/>
-          <w:b/>
-          <w:sz w:val="28"/>
-          <w:szCs w:val="28"/>
-          <w:u w:val="single"/>
-        </w:rPr>
-      </w:pPr>
-    </w:p>
-    <w:p>
-      <w:pPr>
-        <w:pStyle w:val="PlainText"/>
-        <w:rPr>
-          <w:rFonts w:ascii="Arial Black" w:hAnsi="Arial Black" w:cs="Courier New"/>
-          <w:b/>
-          <w:sz w:val="28"/>
-          <w:szCs w:val="28"/>
-          <w:u w:val="single"/>
-        </w:rPr>
-      </w:pPr>
-      <w:r>
-        <w:rPr>
-          <w:rFonts w:ascii="Arial Black" w:hAnsi="Arial Black" w:cs="Courier New"/>
-          <w:b/>
-          <w:sz w:val="28"/>
-          <w:szCs w:val="28"/>
-          <w:u w:val="single"/>
-        </w:rPr>
-        <w:lastRenderedPageBreak/>
-        <w:t>6.MODEL</w:t>
-      </w:r>
     </w:p>
     <w:p>
       <w:pPr>
@@ -615,17 +700,6 @@
           <w:rFonts w:ascii="Courier New" w:hAnsi="Courier New" w:cs="Courier New"/>
         </w:rPr>
       </w:pPr>
-    </w:p>
-    <w:p>
-      <w:pPr>
-        <w:autoSpaceDE w:val="0"/>
-        <w:autoSpaceDN w:val="0"/>
-        <w:adjustRightInd w:val="0"/>
-        <w:spacing w:after="0" w:line="240" w:lineRule="auto"/>
-        <w:rPr>
-          <w:rFonts w:ascii="Courier New" w:hAnsi="Courier New" w:cs="Courier New"/>
-        </w:rPr>
-      </w:pPr>
       <w:r>
         <w:rPr>
           <w:rFonts w:ascii="Courier New" w:hAnsi="Courier New" w:cs="Courier New"/>
@@ -690,25 +764,33 @@
         <w:rPr>
           <w:rFonts w:ascii="Courier New" w:hAnsi="Courier New" w:cs="Courier New"/>
         </w:rPr>
-        <w:t>To implement the proposed</w:t>
-      </w:r>
-      <w:r>
-        <w:rPr>
-          <w:rFonts w:ascii="Courier New" w:hAnsi="Courier New" w:cs="Courier New"/>
-        </w:rPr>
-        <w:t xml:space="preserve"> project we need an </w:t>
-      </w:r>
-      <w:r>
-        <w:rPr>
-          <w:rFonts w:ascii="Courier New" w:hAnsi="Courier New" w:cs="Courier New"/>
-        </w:rPr>
-        <w:t>Aakash Device to implement the change</w:t>
-      </w:r>
-      <w:r>
-        <w:rPr>
-          <w:rFonts w:ascii="Courier New" w:hAnsi="Courier New" w:cs="Courier New"/>
-        </w:rPr>
-        <w:t>s.</w:t>
+        <w:t xml:space="preserve">To implement the </w:t>
+      </w:r>
+      <w:r>
+        <w:rPr>
+          <w:rFonts w:ascii="Courier New" w:hAnsi="Courier New" w:cs="Courier New"/>
+        </w:rPr>
+        <w:t>proposed</w:t>
+      </w:r>
+      <w:r>
+        <w:rPr>
+          <w:rFonts w:ascii="Courier New" w:hAnsi="Courier New" w:cs="Courier New"/>
+        </w:rPr>
+        <w:t xml:space="preserve"> Software we require a HTC Wildfire </w:t>
+      </w:r>
+      <w:proofErr w:type="spellStart"/>
+      <w:r>
+        <w:rPr>
+          <w:rFonts w:ascii="Courier New" w:hAnsi="Courier New" w:cs="Courier New"/>
+        </w:rPr>
+        <w:t>SmartPhone</w:t>
+      </w:r>
+      <w:proofErr w:type="spellEnd"/>
+      <w:r>
+        <w:rPr>
+          <w:rFonts w:ascii="Courier New" w:hAnsi="Courier New" w:cs="Courier New"/>
+        </w:rPr>
+        <w:t>.</w:t>
       </w:r>
     </w:p>
     <w:p>

</xml_diff>